<commit_message>
Added UI for admin
</commit_message>
<xml_diff>
--- a/RPE Tracking web app.docx
+++ b/RPE Tracking web app.docx
@@ -5,28 +5,35 @@
     <w:p>
       <w:pPr>
         <w:pStyle w:val="Ttulo1"/>
-      </w:pPr>
-      <w:r>
-        <w:t xml:space="preserve">RPE </w:t>
-      </w:r>
-      <w:proofErr w:type="spellStart"/>
-      <w:r>
-        <w:t>Tracking</w:t>
-      </w:r>
-      <w:proofErr w:type="spellEnd"/>
-      <w:r>
-        <w:t xml:space="preserve"> web app</w:t>
+        <w:rPr>
+          <w:lang w:val="en-GB"/>
+        </w:rPr>
+      </w:pPr>
+      <w:r>
+        <w:rPr>
+          <w:lang w:val="en-GB"/>
+        </w:rPr>
+        <w:t>RPE Tracking web app</w:t>
       </w:r>
     </w:p>
-    <w:p/>
     <w:p>
-      <w:proofErr w:type="spellStart"/>
-      <w:r>
-        <w:t>Features</w:t>
-      </w:r>
-      <w:proofErr w:type="spellEnd"/>
-      <w:r>
-        <w:t>:</w:t>
+      <w:pPr>
+        <w:rPr>
+          <w:lang w:val="en-GB"/>
+        </w:rPr>
+      </w:pPr>
+    </w:p>
+    <w:p>
+      <w:pPr>
+        <w:rPr>
+          <w:lang w:val="en-GB"/>
+        </w:rPr>
+      </w:pPr>
+      <w:r>
+        <w:rPr>
+          <w:lang w:val="en-GB"/>
+        </w:rPr>
+        <w:t>Features:</w:t>
       </w:r>
     </w:p>
     <w:p>
@@ -218,9 +225,608 @@
           <w:numId w:val="3"/>
         </w:numPr>
       </w:pPr>
+      <w:proofErr w:type="spellStart"/>
       <w:r>
         <w:t>trainingID</w:t>
       </w:r>
+      <w:proofErr w:type="spellEnd"/>
+    </w:p>
+    <w:p>
+      <w:pPr>
+        <w:pStyle w:val="Ttulo2"/>
+      </w:pPr>
+      <w:r>
+        <w:t xml:space="preserve">Modelo </w:t>
+      </w:r>
+      <w:proofErr w:type="spellStart"/>
+      <w:r>
+        <w:t>relacional</w:t>
+      </w:r>
+      <w:r>
+        <w:t>D</w:t>
+      </w:r>
+      <w:proofErr w:type="spellEnd"/>
+    </w:p>
+    <w:p>
+      <w:pPr>
+        <w:pStyle w:val="Legenda"/>
+        <w:keepNext/>
+      </w:pPr>
+      <w:r>
+        <w:rPr>
+          <w:noProof/>
+        </w:rPr>
+        <mc:AlternateContent>
+          <mc:Choice Requires="wps">
+            <w:drawing>
+              <wp:anchor distT="0" distB="0" distL="114300" distR="114300" simplePos="0" relativeHeight="251659264" behindDoc="0" locked="0" layoutInCell="1" allowOverlap="1" wp14:anchorId="382BAA44" wp14:editId="32195DAE">
+                <wp:simplePos x="0" y="0"/>
+                <wp:positionH relativeFrom="column">
+                  <wp:posOffset>2245469</wp:posOffset>
+                </wp:positionH>
+                <wp:positionV relativeFrom="paragraph">
+                  <wp:posOffset>738505</wp:posOffset>
+                </wp:positionV>
+                <wp:extent cx="1030682" cy="0"/>
+                <wp:effectExtent l="19050" t="76200" r="0" b="76200"/>
+                <wp:wrapNone/>
+                <wp:docPr id="1428269819" name="Conexão reta unidirecional 2"/>
+                <wp:cNvGraphicFramePr/>
+                <a:graphic xmlns:a="http://schemas.openxmlformats.org/drawingml/2006/main">
+                  <a:graphicData uri="http://schemas.microsoft.com/office/word/2010/wordprocessingShape">
+                    <wps:wsp>
+                      <wps:cNvCnPr/>
+                      <wps:spPr>
+                        <a:xfrm flipH="1">
+                          <a:off x="0" y="0"/>
+                          <a:ext cx="1030682" cy="0"/>
+                        </a:xfrm>
+                        <a:prstGeom prst="straightConnector1">
+                          <a:avLst/>
+                        </a:prstGeom>
+                        <a:ln w="28575">
+                          <a:solidFill>
+                            <a:schemeClr val="accent6">
+                              <a:lumMod val="60000"/>
+                              <a:lumOff val="40000"/>
+                            </a:schemeClr>
+                          </a:solidFill>
+                          <a:tailEnd type="triangle"/>
+                        </a:ln>
+                      </wps:spPr>
+                      <wps:style>
+                        <a:lnRef idx="1">
+                          <a:schemeClr val="accent1"/>
+                        </a:lnRef>
+                        <a:fillRef idx="0">
+                          <a:schemeClr val="accent1"/>
+                        </a:fillRef>
+                        <a:effectRef idx="0">
+                          <a:schemeClr val="accent1"/>
+                        </a:effectRef>
+                        <a:fontRef idx="minor">
+                          <a:schemeClr val="tx1"/>
+                        </a:fontRef>
+                      </wps:style>
+                      <wps:bodyPr/>
+                    </wps:wsp>
+                  </a:graphicData>
+                </a:graphic>
+                <wp14:sizeRelH relativeFrom="margin">
+                  <wp14:pctWidth>0</wp14:pctWidth>
+                </wp14:sizeRelH>
+                <wp14:sizeRelV relativeFrom="margin">
+                  <wp14:pctHeight>0</wp14:pctHeight>
+                </wp14:sizeRelV>
+              </wp:anchor>
+            </w:drawing>
+          </mc:Choice>
+          <mc:Fallback>
+            <w:pict>
+              <v:shapetype w14:anchorId="65D342F9" id="_x0000_t32" coordsize="21600,21600" o:spt="32" o:oned="t" path="m,l21600,21600e" filled="f">
+                <v:path arrowok="t" fillok="f" o:connecttype="none"/>
+                <o:lock v:ext="edit" shapetype="t"/>
+              </v:shapetype>
+              <v:shape id="Conexão reta unidirecional 2" o:spid="_x0000_s1026" type="#_x0000_t32" style="position:absolute;margin-left:176.8pt;margin-top:58.15pt;width:81.15pt;height:0;flip:x;z-index:251659264;visibility:visible;mso-wrap-style:square;mso-width-percent:0;mso-height-percent:0;mso-wrap-distance-left:9pt;mso-wrap-distance-top:0;mso-wrap-distance-right:9pt;mso-wrap-distance-bottom:0;mso-position-horizontal:absolute;mso-position-horizontal-relative:text;mso-position-vertical:absolute;mso-position-vertical-relative:text;mso-width-percent:0;mso-height-percent:0;mso-width-relative:margin;mso-height-relative:margin" o:gfxdata="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" strokecolor="#8dd873 [1945]" strokeweight="2.25pt">
+                <v:stroke endarrow="block" joinstyle="miter"/>
+              </v:shape>
+            </w:pict>
+          </mc:Fallback>
+        </mc:AlternateContent>
+      </w:r>
+      <w:r>
+        <w:t xml:space="preserve">Tabela </w:t>
+      </w:r>
+      <w:r>
+        <w:fldChar w:fldCharType="begin"/>
+      </w:r>
+      <w:r>
+        <w:instrText xml:space="preserve"> SEQ Tabela \* ARABIC </w:instrText>
+      </w:r>
+      <w:r>
+        <w:fldChar w:fldCharType="separate"/>
+      </w:r>
+      <w:r>
+        <w:rPr>
+          <w:noProof/>
+        </w:rPr>
+        <w:t>1</w:t>
+      </w:r>
+      <w:r>
+        <w:fldChar w:fldCharType="end"/>
+      </w:r>
+      <w:r>
+        <w:t xml:space="preserve"> - USER</w:t>
+      </w:r>
+    </w:p>
+    <w:tbl>
+      <w:tblPr>
+        <w:tblStyle w:val="TabelacomGrelha"/>
+        <w:tblW w:w="0" w:type="auto"/>
+        <w:tblLook w:val="04A0" w:firstRow="1" w:lastRow="0" w:firstColumn="1" w:lastColumn="0" w:noHBand="0" w:noVBand="1"/>
+      </w:tblPr>
+      <w:tblGrid>
+        <w:gridCol w:w="3539"/>
+      </w:tblGrid>
+      <w:tr>
+        <w:tc>
+          <w:tcPr>
+            <w:tcW w:w="3539" w:type="dxa"/>
+            <w:shd w:val="clear" w:color="auto" w:fill="A5C9EB" w:themeFill="text2" w:themeFillTint="40"/>
+          </w:tcPr>
+          <w:p>
+            <w:r>
+              <w:t xml:space="preserve">ID: </w:t>
+            </w:r>
+            <w:proofErr w:type="spellStart"/>
+            <w:r>
+              <w:t>Int</w:t>
+            </w:r>
+            <w:proofErr w:type="spellEnd"/>
+          </w:p>
+        </w:tc>
+      </w:tr>
+      <w:tr>
+        <w:tc>
+          <w:tcPr>
+            <w:tcW w:w="3539" w:type="dxa"/>
+          </w:tcPr>
+          <w:p>
+            <w:r>
+              <w:t xml:space="preserve">Email: </w:t>
+            </w:r>
+            <w:proofErr w:type="spellStart"/>
+            <w:r>
+              <w:t>String</w:t>
+            </w:r>
+            <w:proofErr w:type="spellEnd"/>
+          </w:p>
+        </w:tc>
+      </w:tr>
+      <w:tr>
+        <w:tc>
+          <w:tcPr>
+            <w:tcW w:w="3539" w:type="dxa"/>
+          </w:tcPr>
+          <w:p>
+            <w:proofErr w:type="spellStart"/>
+            <w:r>
+              <w:t>Username</w:t>
+            </w:r>
+            <w:proofErr w:type="spellEnd"/>
+            <w:r>
+              <w:t xml:space="preserve">: </w:t>
+            </w:r>
+            <w:proofErr w:type="spellStart"/>
+            <w:r>
+              <w:t>Varchar</w:t>
+            </w:r>
+            <w:proofErr w:type="spellEnd"/>
+          </w:p>
+        </w:tc>
+      </w:tr>
+      <w:tr>
+        <w:tc>
+          <w:tcPr>
+            <w:tcW w:w="3539" w:type="dxa"/>
+          </w:tcPr>
+          <w:p>
+            <w:r>
+              <w:t xml:space="preserve">Password: </w:t>
+            </w:r>
+            <w:proofErr w:type="spellStart"/>
+            <w:r>
+              <w:t>Varchar</w:t>
+            </w:r>
+            <w:proofErr w:type="spellEnd"/>
+          </w:p>
+        </w:tc>
+      </w:tr>
+      <w:tr>
+        <w:tc>
+          <w:tcPr>
+            <w:tcW w:w="3539" w:type="dxa"/>
+          </w:tcPr>
+          <w:p>
+            <w:pPr>
+              <w:rPr>
+                <w:lang w:val="en-GB"/>
+              </w:rPr>
+            </w:pPr>
+            <w:r>
+              <w:rPr>
+                <w:lang w:val="en-GB"/>
+              </w:rPr>
+              <w:t>Role:</w:t>
+            </w:r>
+            <w:r>
+              <w:rPr>
+                <w:lang w:val="en-GB"/>
+              </w:rPr>
+              <w:t xml:space="preserve"> </w:t>
+            </w:r>
+            <w:proofErr w:type="gramStart"/>
+            <w:r>
+              <w:rPr>
+                <w:lang w:val="en-GB"/>
+              </w:rPr>
+              <w:t xml:space="preserve">Enum </w:t>
+            </w:r>
+            <w:r>
+              <w:rPr>
+                <w:lang w:val="en-GB"/>
+              </w:rPr>
+              <w:t xml:space="preserve"> (</w:t>
+            </w:r>
+            <w:proofErr w:type="gramEnd"/>
+            <w:r>
+              <w:rPr>
+                <w:lang w:val="en-GB"/>
+              </w:rPr>
+              <w:t>player, coach, a</w:t>
+            </w:r>
+            <w:r>
+              <w:rPr>
+                <w:lang w:val="en-GB"/>
+              </w:rPr>
+              <w:t>dmin)</w:t>
+            </w:r>
+          </w:p>
+        </w:tc>
+      </w:tr>
+    </w:tbl>
+    <w:tbl>
+      <w:tblPr>
+        <w:tblStyle w:val="TabelacomGrelha"/>
+        <w:tblpPr w:leftFromText="141" w:rightFromText="141" w:vertAnchor="text" w:horzAnchor="page" w:tblpX="6856" w:tblpY="-1408"/>
+        <w:tblW w:w="0" w:type="auto"/>
+        <w:tblLook w:val="04A0" w:firstRow="1" w:lastRow="0" w:firstColumn="1" w:lastColumn="0" w:noHBand="0" w:noVBand="1"/>
+      </w:tblPr>
+      <w:tblGrid>
+        <w:gridCol w:w="3964"/>
+      </w:tblGrid>
+      <w:tr>
+        <w:tc>
+          <w:tcPr>
+            <w:tcW w:w="3964" w:type="dxa"/>
+            <w:shd w:val="clear" w:color="auto" w:fill="A5C9EB" w:themeFill="text2" w:themeFillTint="40"/>
+          </w:tcPr>
+          <w:p>
+            <w:r>
+              <w:t>I</w:t>
+            </w:r>
+            <w:r>
+              <w:t>D</w:t>
+            </w:r>
+            <w:r>
+              <w:t xml:space="preserve">: </w:t>
+            </w:r>
+            <w:proofErr w:type="spellStart"/>
+            <w:r>
+              <w:t>Int</w:t>
+            </w:r>
+            <w:proofErr w:type="spellEnd"/>
+          </w:p>
+        </w:tc>
+      </w:tr>
+      <w:tr>
+        <w:tc>
+          <w:tcPr>
+            <w:tcW w:w="3964" w:type="dxa"/>
+          </w:tcPr>
+          <w:p>
+            <w:r>
+              <w:t>Date: Date</w:t>
+            </w:r>
+          </w:p>
+        </w:tc>
+      </w:tr>
+      <w:tr>
+        <w:tc>
+          <w:tcPr>
+            <w:tcW w:w="3964" w:type="dxa"/>
+          </w:tcPr>
+          <w:p>
+            <w:proofErr w:type="spellStart"/>
+            <w:r>
+              <w:t>Duration</w:t>
+            </w:r>
+            <w:proofErr w:type="spellEnd"/>
+            <w:r>
+              <w:t xml:space="preserve">: </w:t>
+            </w:r>
+            <w:proofErr w:type="spellStart"/>
+            <w:r>
+              <w:t>Int</w:t>
+            </w:r>
+            <w:proofErr w:type="spellEnd"/>
+            <w:r>
+              <w:t xml:space="preserve"> (Minutes)</w:t>
+            </w:r>
+          </w:p>
+        </w:tc>
+      </w:tr>
+      <w:tr>
+        <w:tc>
+          <w:tcPr>
+            <w:tcW w:w="3964" w:type="dxa"/>
+          </w:tcPr>
+          <w:p>
+            <w:pPr>
+              <w:rPr>
+                <w:lang w:val="en-GB"/>
+              </w:rPr>
+            </w:pPr>
+            <w:r>
+              <w:rPr>
+                <w:lang w:val="en-GB"/>
+              </w:rPr>
+              <w:t xml:space="preserve">Type: </w:t>
+            </w:r>
+            <w:r>
+              <w:rPr>
+                <w:lang w:val="en-GB"/>
+              </w:rPr>
+              <w:t>Varchar</w:t>
+            </w:r>
+            <w:r>
+              <w:rPr>
+                <w:lang w:val="en-GB"/>
+              </w:rPr>
+              <w:t xml:space="preserve"> (Gym, Field, F</w:t>
+            </w:r>
+            <w:r>
+              <w:rPr>
+                <w:lang w:val="en-GB"/>
+              </w:rPr>
+              <w:t>ield + Gym)</w:t>
+            </w:r>
+          </w:p>
+        </w:tc>
+      </w:tr>
+      <w:tr>
+        <w:tc>
+          <w:tcPr>
+            <w:tcW w:w="3964" w:type="dxa"/>
+            <w:shd w:val="clear" w:color="auto" w:fill="FFC000"/>
+          </w:tcPr>
+          <w:p>
+            <w:pPr>
+              <w:rPr>
+                <w:lang w:val="en-GB"/>
+              </w:rPr>
+            </w:pPr>
+            <w:proofErr w:type="spellStart"/>
+            <w:r>
+              <w:rPr>
+                <w:lang w:val="en-GB"/>
+              </w:rPr>
+              <w:t>userID</w:t>
+            </w:r>
+            <w:proofErr w:type="spellEnd"/>
+            <w:r>
+              <w:rPr>
+                <w:lang w:val="en-GB"/>
+              </w:rPr>
+              <w:t>: Int</w:t>
+            </w:r>
+          </w:p>
+        </w:tc>
+      </w:tr>
+    </w:tbl>
+    <w:p>
+      <w:pPr>
+        <w:rPr>
+          <w:lang w:val="en-GB"/>
+        </w:rPr>
+      </w:pPr>
+      <w:r>
+        <w:rPr>
+          <w:noProof/>
+        </w:rPr>
+        <mc:AlternateContent>
+          <mc:Choice Requires="wps">
+            <w:drawing>
+              <wp:anchor distT="0" distB="0" distL="114300" distR="114300" simplePos="0" relativeHeight="251661312" behindDoc="0" locked="0" layoutInCell="1" allowOverlap="1" wp14:anchorId="711FBCDC" wp14:editId="50A62951">
+                <wp:simplePos x="0" y="0"/>
+                <wp:positionH relativeFrom="column">
+                  <wp:posOffset>2706490</wp:posOffset>
+                </wp:positionH>
+                <wp:positionV relativeFrom="paragraph">
+                  <wp:posOffset>14435</wp:posOffset>
+                </wp:positionV>
+                <wp:extent cx="858193" cy="865080"/>
+                <wp:effectExtent l="38100" t="38100" r="37465" b="49530"/>
+                <wp:wrapNone/>
+                <wp:docPr id="1821397405" name="Conexão reta unidirecional 2"/>
+                <wp:cNvGraphicFramePr/>
+                <a:graphic xmlns:a="http://schemas.openxmlformats.org/drawingml/2006/main">
+                  <a:graphicData uri="http://schemas.microsoft.com/office/word/2010/wordprocessingShape">
+                    <wps:wsp>
+                      <wps:cNvCnPr/>
+                      <wps:spPr>
+                        <a:xfrm flipH="1">
+                          <a:off x="0" y="0"/>
+                          <a:ext cx="858193" cy="865080"/>
+                        </a:xfrm>
+                        <a:prstGeom prst="straightConnector1">
+                          <a:avLst/>
+                        </a:prstGeom>
+                        <a:ln w="28575">
+                          <a:solidFill>
+                            <a:schemeClr val="accent6">
+                              <a:lumMod val="60000"/>
+                              <a:lumOff val="40000"/>
+                            </a:schemeClr>
+                          </a:solidFill>
+                          <a:headEnd type="arrow" w="med" len="med"/>
+                          <a:tailEnd type="arrow" w="med" len="med"/>
+                        </a:ln>
+                      </wps:spPr>
+                      <wps:style>
+                        <a:lnRef idx="1">
+                          <a:schemeClr val="accent1"/>
+                        </a:lnRef>
+                        <a:fillRef idx="0">
+                          <a:schemeClr val="accent1"/>
+                        </a:fillRef>
+                        <a:effectRef idx="0">
+                          <a:schemeClr val="accent1"/>
+                        </a:effectRef>
+                        <a:fontRef idx="minor">
+                          <a:schemeClr val="tx1"/>
+                        </a:fontRef>
+                      </wps:style>
+                      <wps:bodyPr/>
+                    </wps:wsp>
+                  </a:graphicData>
+                </a:graphic>
+                <wp14:sizeRelH relativeFrom="margin">
+                  <wp14:pctWidth>0</wp14:pctWidth>
+                </wp14:sizeRelH>
+                <wp14:sizeRelV relativeFrom="margin">
+                  <wp14:pctHeight>0</wp14:pctHeight>
+                </wp14:sizeRelV>
+              </wp:anchor>
+            </w:drawing>
+          </mc:Choice>
+          <mc:Fallback>
+            <w:pict>
+              <v:shape w14:anchorId="1CD7449F" id="Conexão reta unidirecional 2" o:spid="_x0000_s1026" type="#_x0000_t32" style="position:absolute;margin-left:213.1pt;margin-top:1.15pt;width:67.55pt;height:68.1pt;flip:x;z-index:251661312;visibility:visible;mso-wrap-style:square;mso-width-percent:0;mso-height-percent:0;mso-wrap-distance-left:9pt;mso-wrap-distance-top:0;mso-wrap-distance-right:9pt;mso-wrap-distance-bottom:0;mso-position-horizontal:absolute;mso-position-horizontal-relative:text;mso-position-vertical:absolute;mso-position-vertical-relative:text;mso-width-percent:0;mso-height-percent:0;mso-width-relative:margin;mso-height-relative:margin" o:gfxdata="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" strokecolor="#8dd873 [1945]" strokeweight="2.25pt">
+                <v:stroke startarrow="open" endarrow="open" joinstyle="miter"/>
+              </v:shape>
+            </w:pict>
+          </mc:Fallback>
+        </mc:AlternateContent>
+      </w:r>
+    </w:p>
+    <w:tbl>
+      <w:tblPr>
+        <w:tblStyle w:val="TabelacomGrelha"/>
+        <w:tblpPr w:leftFromText="141" w:rightFromText="141" w:vertAnchor="text" w:horzAnchor="margin" w:tblpXSpec="center" w:tblpY="961"/>
+        <w:tblW w:w="0" w:type="auto"/>
+        <w:tblLook w:val="04A0" w:firstRow="1" w:lastRow="0" w:firstColumn="1" w:lastColumn="0" w:noHBand="0" w:noVBand="1"/>
+      </w:tblPr>
+      <w:tblGrid>
+        <w:gridCol w:w="2694"/>
+      </w:tblGrid>
+      <w:tr>
+        <w:tc>
+          <w:tcPr>
+            <w:tcW w:w="2694" w:type="dxa"/>
+            <w:shd w:val="clear" w:color="auto" w:fill="A5C9EB" w:themeFill="text2" w:themeFillTint="40"/>
+          </w:tcPr>
+          <w:p>
+            <w:pPr>
+              <w:rPr>
+                <w:lang w:val="en-GB"/>
+              </w:rPr>
+            </w:pPr>
+            <w:r>
+              <w:rPr>
+                <w:lang w:val="en-GB"/>
+              </w:rPr>
+              <w:t>ID: int</w:t>
+            </w:r>
+          </w:p>
+        </w:tc>
+      </w:tr>
+      <w:tr>
+        <w:tc>
+          <w:tcPr>
+            <w:tcW w:w="2694" w:type="dxa"/>
+          </w:tcPr>
+          <w:p>
+            <w:pPr>
+              <w:rPr>
+                <w:lang w:val="en-GB"/>
+              </w:rPr>
+            </w:pPr>
+            <w:r>
+              <w:rPr>
+                <w:lang w:val="en-GB"/>
+              </w:rPr>
+              <w:t>RPE: Int (0-10)</w:t>
+            </w:r>
+          </w:p>
+        </w:tc>
+      </w:tr>
+      <w:tr>
+        <w:tc>
+          <w:tcPr>
+            <w:tcW w:w="2694" w:type="dxa"/>
+            <w:shd w:val="clear" w:color="auto" w:fill="FFC000"/>
+          </w:tcPr>
+          <w:p>
+            <w:pPr>
+              <w:rPr>
+                <w:lang w:val="en-GB"/>
+              </w:rPr>
+            </w:pPr>
+            <w:proofErr w:type="spellStart"/>
+            <w:r>
+              <w:rPr>
+                <w:lang w:val="en-GB"/>
+              </w:rPr>
+              <w:t>trainingID</w:t>
+            </w:r>
+            <w:proofErr w:type="spellEnd"/>
+            <w:r>
+              <w:rPr>
+                <w:lang w:val="en-GB"/>
+              </w:rPr>
+              <w:t>: Int</w:t>
+            </w:r>
+          </w:p>
+        </w:tc>
+      </w:tr>
+      <w:tr>
+        <w:tc>
+          <w:tcPr>
+            <w:tcW w:w="2694" w:type="dxa"/>
+          </w:tcPr>
+          <w:p>
+            <w:pPr>
+              <w:rPr>
+                <w:lang w:val="en-GB"/>
+              </w:rPr>
+            </w:pPr>
+            <w:r>
+              <w:rPr>
+                <w:lang w:val="en-GB"/>
+              </w:rPr>
+              <w:t>Timestamp: Date</w:t>
+            </w:r>
+          </w:p>
+        </w:tc>
+      </w:tr>
+    </w:tbl>
+    <w:p>
+      <w:pPr>
+        <w:rPr>
+          <w:lang w:val="en-GB"/>
+        </w:rPr>
+      </w:pPr>
     </w:p>
     <w:sectPr>
       <w:pgSz w:w="11906" w:h="16838"/>
@@ -1013,7 +1619,6 @@
     <w:next w:val="Normal"/>
     <w:link w:val="Ttulo2Carter"/>
     <w:uiPriority w:val="9"/>
-    <w:semiHidden/>
     <w:unhideWhenUsed/>
     <w:qFormat/>
     <w:rsid w:val="00FC0FC1"/>
@@ -1230,7 +1835,6 @@
     <w:basedOn w:val="Tipodeletrapredefinidodopargrafo"/>
     <w:link w:val="Ttulo2"/>
     <w:uiPriority w:val="9"/>
-    <w:semiHidden/>
     <w:rsid w:val="00FC0FC1"/>
     <w:rPr>
       <w:rFonts w:asciiTheme="majorHAnsi" w:eastAsiaTheme="majorEastAsia" w:hAnsiTheme="majorHAnsi" w:cstheme="majorBidi"/>
@@ -1500,6 +2104,44 @@
       <w:smallCaps/>
       <w:color w:val="0F4761" w:themeColor="accent1" w:themeShade="BF"/>
       <w:spacing w:val="5"/>
+    </w:rPr>
+  </w:style>
+  <w:style w:type="table" w:styleId="TabelacomGrelha">
+    <w:name w:val="Table Grid"/>
+    <w:basedOn w:val="Tabelanormal"/>
+    <w:uiPriority w:val="39"/>
+    <w:rsid w:val="00715DB7"/>
+    <w:pPr>
+      <w:spacing w:after="0" w:line="240" w:lineRule="auto"/>
+    </w:pPr>
+    <w:tblPr>
+      <w:tblBorders>
+        <w:top w:val="single" w:sz="4" w:space="0" w:color="auto"/>
+        <w:left w:val="single" w:sz="4" w:space="0" w:color="auto"/>
+        <w:bottom w:val="single" w:sz="4" w:space="0" w:color="auto"/>
+        <w:right w:val="single" w:sz="4" w:space="0" w:color="auto"/>
+        <w:insideH w:val="single" w:sz="4" w:space="0" w:color="auto"/>
+        <w:insideV w:val="single" w:sz="4" w:space="0" w:color="auto"/>
+      </w:tblBorders>
+    </w:tblPr>
+  </w:style>
+  <w:style w:type="paragraph" w:styleId="Legenda">
+    <w:name w:val="caption"/>
+    <w:basedOn w:val="Normal"/>
+    <w:next w:val="Normal"/>
+    <w:uiPriority w:val="35"/>
+    <w:unhideWhenUsed/>
+    <w:qFormat/>
+    <w:rsid w:val="00EC5D6B"/>
+    <w:pPr>
+      <w:spacing w:after="200" w:line="240" w:lineRule="auto"/>
+    </w:pPr>
+    <w:rPr>
+      <w:i/>
+      <w:iCs/>
+      <w:color w:val="0E2841" w:themeColor="text2"/>
+      <w:sz w:val="18"/>
+      <w:szCs w:val="18"/>
     </w:rPr>
   </w:style>
 </w:styles>

</xml_diff>